<commit_message>
complete fraction class, tests (sort of...)
</commit_message>
<xml_diff>
--- a/UnitTesting.docx
+++ b/UnitTesting.docx
@@ -260,16 +260,7 @@
           <w:sz w:val="28"/>
           <w:szCs w:val="28"/>
         </w:rPr>
-        <w:t xml:space="preserve">Các unit test có thể thực hiện thủ công hoặc tự động. Người sử dụng phương pháp thủ công có thể có một tài liệu </w:t>
-      </w:r>
-      <w:r>
-        <w:rPr>
-          <w:b w:val="false"/>
-          <w:bCs w:val="false"/>
-          <w:sz w:val="28"/>
-          <w:szCs w:val="28"/>
-        </w:rPr>
-        <w:t>được lập chi tiết từng bước trong quy trình kiểm thử; tuy nhiên, phương pháp kiểm thử tự động là phương pháp phổ biến hơn đối với unit test. Các phương pháp tiếp cận thường sử dụng các bộ khung kiểm thử (testing framework) để phát triển các test case. Các framework này được thiết lập để gắn cờ và báo cáo mọi trường hợp test không thành công, đồng thời cung cấp bản tóm tắt các trường hợp thử nghiệm.</w:t>
+        <w:t>Các unit test có thể thực hiện thủ công hoặc tự động. Người sử dụng phương pháp thủ công có thể có một tài liệu được lập chi tiết từng bước trong quy trình kiểm thử; tuy nhiên, phương pháp kiểm thử tự động là phương pháp phổ biến hơn đối với unit test. Các phương pháp tiếp cận thường sử dụng các bộ khung kiểm thử (testing framework) để phát triển các test case. Các framework này được thiết lập để gắn cờ và báo cáo mọi trường hợp test không thành công, đồng thời cung cấp bản tóm tắt các trường hợp thử nghiệm.</w:t>
       </w:r>
     </w:p>
     <w:p>
@@ -533,16 +524,7 @@
           <w:sz w:val="28"/>
           <w:szCs w:val="28"/>
         </w:rPr>
-        <w:t xml:space="preserve">- </w:t>
-      </w:r>
-      <w:r>
-        <w:rPr>
-          <w:b w:val="false"/>
-          <w:bCs w:val="false"/>
-          <w:sz w:val="28"/>
-          <w:szCs w:val="28"/>
-        </w:rPr>
-        <w:t>Phải viết nhiều code hơn để kiểm tra một đoạn (đơn vị) code nhất định, tiêu tốn thời gian.</w:t>
+        <w:t>- Phải viết nhiều code hơn để kiểm tra một đoạn (đơn vị) code nhất định, tiêu tốn thời gian.</w:t>
       </w:r>
     </w:p>
     <w:p>
@@ -567,6 +549,698 @@
           <w:szCs w:val="28"/>
         </w:rPr>
         <w:t>- Đòi hỏi người kiểm thử có kiến thức sâu về các công cụ kiểm thử tự động.</w:t>
+      </w:r>
+    </w:p>
+    <w:p>
+      <w:pPr>
+        <w:pStyle w:val="Normal"/>
+        <w:bidi w:val="0"/>
+        <w:spacing w:lineRule="auto" w:line="360"/>
+        <w:jc w:val="left"/>
+        <w:rPr>
+          <w:sz w:val="28"/>
+          <w:szCs w:val="28"/>
+        </w:rPr>
+      </w:pPr>
+      <w:r>
+        <w:rPr>
+          <w:b/>
+          <w:bCs/>
+        </w:rPr>
+      </w:r>
+    </w:p>
+    <w:p>
+      <w:pPr>
+        <w:pStyle w:val="Normal"/>
+        <w:bidi w:val="0"/>
+        <w:spacing w:lineRule="auto" w:line="360"/>
+        <w:jc w:val="left"/>
+        <w:rPr>
+          <w:sz w:val="28"/>
+          <w:szCs w:val="28"/>
+        </w:rPr>
+      </w:pPr>
+      <w:r>
+        <w:rPr>
+          <w:b/>
+          <w:bCs/>
+        </w:rPr>
+      </w:r>
+      <w:r>
+        <w:br w:type="page"/>
+      </w:r>
+    </w:p>
+    <w:p>
+      <w:pPr>
+        <w:pStyle w:val="Normal"/>
+        <w:bidi w:val="0"/>
+        <w:spacing w:lineRule="auto" w:line="360"/>
+        <w:jc w:val="center"/>
+        <w:rPr>
+          <w:b/>
+          <w:b/>
+          <w:bCs/>
+          <w:sz w:val="32"/>
+          <w:szCs w:val="32"/>
+        </w:rPr>
+      </w:pPr>
+      <w:r>
+        <w:rPr>
+          <w:b/>
+          <w:bCs/>
+          <w:sz w:val="32"/>
+          <w:szCs w:val="32"/>
+        </w:rPr>
+        <w:t>Cài đặt và kiểm thử bằng unit test:</w:t>
+      </w:r>
+    </w:p>
+    <w:p>
+      <w:pPr>
+        <w:pStyle w:val="Normal"/>
+        <w:bidi w:val="0"/>
+        <w:spacing w:lineRule="auto" w:line="360"/>
+        <w:jc w:val="left"/>
+        <w:rPr>
+          <w:b/>
+          <w:b/>
+          <w:bCs/>
+        </w:rPr>
+      </w:pPr>
+      <w:r>
+        <w:rPr>
+          <w:b/>
+          <w:bCs/>
+          <w:sz w:val="28"/>
+          <w:szCs w:val="28"/>
+        </w:rPr>
+        <w:t>Bước 1:</w:t>
+      </w:r>
+      <w:r>
+        <w:rPr>
+          <w:b w:val="false"/>
+          <w:bCs w:val="false"/>
+          <w:sz w:val="28"/>
+          <w:szCs w:val="28"/>
+        </w:rPr>
+        <w:t xml:space="preserve"> Viết một lớp cần kiểm tra (trong bài này, nhóm quyết định viết lớp phân số)</w:t>
+      </w:r>
+    </w:p>
+    <w:p>
+      <w:pPr>
+        <w:pStyle w:val="Normal"/>
+        <w:bidi w:val="0"/>
+        <w:spacing w:lineRule="auto" w:line="360"/>
+        <w:jc w:val="left"/>
+        <w:rPr>
+          <w:b/>
+          <w:b/>
+          <w:bCs/>
+        </w:rPr>
+      </w:pPr>
+      <w:r>
+        <w:rPr>
+          <w:b w:val="false"/>
+          <w:bCs w:val="false"/>
+          <w:sz w:val="28"/>
+          <w:szCs w:val="28"/>
+        </w:rPr>
+        <w:t>- Lớp phân số gồm</w:t>
+      </w:r>
+    </w:p>
+    <w:p>
+      <w:pPr>
+        <w:pStyle w:val="Normal"/>
+        <w:bidi w:val="0"/>
+        <w:spacing w:lineRule="auto" w:line="360"/>
+        <w:jc w:val="left"/>
+        <w:rPr>
+          <w:b/>
+          <w:b/>
+          <w:bCs/>
+        </w:rPr>
+      </w:pPr>
+      <w:r>
+        <w:rPr>
+          <w:b w:val="false"/>
+          <w:bCs w:val="false"/>
+          <w:sz w:val="28"/>
+          <w:szCs w:val="28"/>
+        </w:rPr>
+        <w:t>+ 2 thuộc tính: tử số và mẫu số.</w:t>
+      </w:r>
+    </w:p>
+    <w:p>
+      <w:pPr>
+        <w:pStyle w:val="Normal"/>
+        <w:bidi w:val="0"/>
+        <w:spacing w:lineRule="auto" w:line="360"/>
+        <w:jc w:val="left"/>
+        <w:rPr>
+          <w:b/>
+          <w:b/>
+          <w:bCs/>
+        </w:rPr>
+      </w:pPr>
+      <w:r>
+        <w:rPr>
+          <w:b w:val="false"/>
+          <w:bCs w:val="false"/>
+          <w:sz w:val="28"/>
+          <w:szCs w:val="28"/>
+        </w:rPr>
+        <w:t>+ 7 phương thức: cộng, trừ, nhân, chia, rút gọn, so sánh và trả về dạng chuỗi.</w:t>
+      </w:r>
+    </w:p>
+    <w:p>
+      <w:pPr>
+        <w:pStyle w:val="Normal"/>
+        <w:bidi w:val="0"/>
+        <w:spacing w:lineRule="auto" w:line="360"/>
+        <w:jc w:val="left"/>
+        <w:rPr>
+          <w:b/>
+          <w:b/>
+          <w:bCs/>
+        </w:rPr>
+      </w:pPr>
+      <w:r>
+        <w:rPr>
+          <w:b w:val="false"/>
+          <w:bCs w:val="false"/>
+          <w:sz w:val="28"/>
+          <w:szCs w:val="28"/>
+        </w:rPr>
+        <w:drawing>
+          <wp:inline distT="0" distB="0" distL="0" distR="0">
+            <wp:extent cx="6332220" cy="6598285"/>
+            <wp:effectExtent l="0" t="0" r="0" b="0"/>
+            <wp:docPr id="1" name="Image1" descr=""/>
+            <wp:cNvGraphicFramePr>
+              <a:graphicFrameLocks xmlns:a="http://schemas.openxmlformats.org/drawingml/2006/main" noChangeAspect="1"/>
+            </wp:cNvGraphicFramePr>
+            <a:graphic xmlns:a="http://schemas.openxmlformats.org/drawingml/2006/main">
+              <a:graphicData uri="http://schemas.openxmlformats.org/drawingml/2006/picture">
+                <pic:pic xmlns:pic="http://schemas.openxmlformats.org/drawingml/2006/picture">
+                  <pic:nvPicPr>
+                    <pic:cNvPr id="1" name="Image1" descr=""/>
+                    <pic:cNvPicPr>
+                      <a:picLocks noChangeAspect="1" noChangeArrowheads="1"/>
+                    </pic:cNvPicPr>
+                  </pic:nvPicPr>
+                  <pic:blipFill>
+                    <a:blip r:embed="rId2"/>
+                    <a:stretch>
+                      <a:fillRect/>
+                    </a:stretch>
+                  </pic:blipFill>
+                  <pic:spPr bwMode="auto">
+                    <a:xfrm>
+                      <a:off x="0" y="0"/>
+                      <a:ext cx="6332220" cy="6598285"/>
+                    </a:xfrm>
+                    <a:prstGeom prst="rect">
+                      <a:avLst/>
+                    </a:prstGeom>
+                  </pic:spPr>
+                </pic:pic>
+              </a:graphicData>
+            </a:graphic>
+          </wp:inline>
+        </w:drawing>
+      </w:r>
+    </w:p>
+    <w:p>
+      <w:pPr>
+        <w:pStyle w:val="Normal"/>
+        <w:bidi w:val="0"/>
+        <w:spacing w:lineRule="auto" w:line="360"/>
+        <w:jc w:val="left"/>
+        <w:rPr>
+          <w:b w:val="false"/>
+          <w:b w:val="false"/>
+          <w:bCs w:val="false"/>
+          <w:sz w:val="28"/>
+          <w:szCs w:val="28"/>
+        </w:rPr>
+      </w:pPr>
+      <w:r>
+        <w:rPr>
+          <w:b/>
+          <w:bCs/>
+        </w:rPr>
+      </w:r>
+      <w:r>
+        <w:br w:type="page"/>
+      </w:r>
+    </w:p>
+    <w:p>
+      <w:pPr>
+        <w:pStyle w:val="Normal"/>
+        <w:bidi w:val="0"/>
+        <w:spacing w:lineRule="auto" w:line="360"/>
+        <w:jc w:val="left"/>
+        <w:rPr>
+          <w:b/>
+          <w:b/>
+          <w:bCs/>
+        </w:rPr>
+      </w:pPr>
+      <w:r>
+        <w:rPr>
+          <w:b w:val="false"/>
+          <w:bCs w:val="false"/>
+          <w:sz w:val="28"/>
+          <w:szCs w:val="28"/>
+        </w:rPr>
+        <w:t>Bước 2: Tạo một file dùng để test lớp phân số trên</w:t>
+      </w:r>
+    </w:p>
+    <w:p>
+      <w:pPr>
+        <w:pStyle w:val="Normal"/>
+        <w:bidi w:val="0"/>
+        <w:spacing w:lineRule="auto" w:line="360"/>
+        <w:jc w:val="left"/>
+        <w:rPr>
+          <w:b/>
+          <w:b/>
+          <w:bCs/>
+        </w:rPr>
+      </w:pPr>
+      <w:r>
+        <w:rPr>
+          <w:b w:val="false"/>
+          <w:bCs w:val="false"/>
+          <w:sz w:val="28"/>
+          <w:szCs w:val="28"/>
+        </w:rPr>
+        <w:t>- Import module unittest của python và lớp phân số vừa tạo:</w:t>
+      </w:r>
+    </w:p>
+    <w:p>
+      <w:pPr>
+        <w:pStyle w:val="Normal"/>
+        <w:bidi w:val="0"/>
+        <w:spacing w:lineRule="auto" w:line="360"/>
+        <w:jc w:val="left"/>
+        <w:rPr>
+          <w:b/>
+          <w:b/>
+          <w:bCs/>
+        </w:rPr>
+      </w:pPr>
+      <w:r>
+        <w:rPr>
+          <w:b w:val="false"/>
+          <w:bCs w:val="false"/>
+          <w:sz w:val="28"/>
+          <w:szCs w:val="28"/>
+        </w:rPr>
+        <w:drawing>
+          <wp:inline distT="0" distB="0" distL="0" distR="0">
+            <wp:extent cx="6332220" cy="713105"/>
+            <wp:effectExtent l="0" t="0" r="0" b="0"/>
+            <wp:docPr id="2" name="Image2" descr=""/>
+            <wp:cNvGraphicFramePr>
+              <a:graphicFrameLocks xmlns:a="http://schemas.openxmlformats.org/drawingml/2006/main" noChangeAspect="1"/>
+            </wp:cNvGraphicFramePr>
+            <a:graphic xmlns:a="http://schemas.openxmlformats.org/drawingml/2006/main">
+              <a:graphicData uri="http://schemas.openxmlformats.org/drawingml/2006/picture">
+                <pic:pic xmlns:pic="http://schemas.openxmlformats.org/drawingml/2006/picture">
+                  <pic:nvPicPr>
+                    <pic:cNvPr id="2" name="Image2" descr=""/>
+                    <pic:cNvPicPr>
+                      <a:picLocks noChangeAspect="1" noChangeArrowheads="1"/>
+                    </pic:cNvPicPr>
+                  </pic:nvPicPr>
+                  <pic:blipFill>
+                    <a:blip r:embed="rId3"/>
+                    <a:stretch>
+                      <a:fillRect/>
+                    </a:stretch>
+                  </pic:blipFill>
+                  <pic:spPr bwMode="auto">
+                    <a:xfrm>
+                      <a:off x="0" y="0"/>
+                      <a:ext cx="6332220" cy="713105"/>
+                    </a:xfrm>
+                    <a:prstGeom prst="rect">
+                      <a:avLst/>
+                    </a:prstGeom>
+                  </pic:spPr>
+                </pic:pic>
+              </a:graphicData>
+            </a:graphic>
+          </wp:inline>
+        </w:drawing>
+      </w:r>
+    </w:p>
+    <w:p>
+      <w:pPr>
+        <w:pStyle w:val="Normal"/>
+        <w:bidi w:val="0"/>
+        <w:spacing w:lineRule="auto" w:line="360"/>
+        <w:jc w:val="left"/>
+        <w:rPr>
+          <w:b w:val="false"/>
+          <w:b w:val="false"/>
+          <w:bCs w:val="false"/>
+          <w:sz w:val="28"/>
+          <w:szCs w:val="28"/>
+        </w:rPr>
+      </w:pPr>
+      <w:r>
+        <w:rPr>
+          <w:b/>
+          <w:bCs/>
+        </w:rPr>
+      </w:r>
+    </w:p>
+    <w:p>
+      <w:pPr>
+        <w:pStyle w:val="Normal"/>
+        <w:bidi w:val="0"/>
+        <w:spacing w:lineRule="auto" w:line="360"/>
+        <w:jc w:val="left"/>
+        <w:rPr>
+          <w:b w:val="false"/>
+          <w:b w:val="false"/>
+          <w:bCs w:val="false"/>
+          <w:sz w:val="28"/>
+          <w:szCs w:val="28"/>
+        </w:rPr>
+      </w:pPr>
+      <w:r>
+        <w:rPr>
+          <w:b/>
+          <w:bCs/>
+        </w:rPr>
+      </w:r>
+      <w:r>
+        <w:br w:type="page"/>
+      </w:r>
+    </w:p>
+    <w:p>
+      <w:pPr>
+        <w:pStyle w:val="Normal"/>
+        <w:bidi w:val="0"/>
+        <w:spacing w:lineRule="auto" w:line="360"/>
+        <w:jc w:val="left"/>
+        <w:rPr>
+          <w:b/>
+          <w:b/>
+          <w:bCs/>
+        </w:rPr>
+      </w:pPr>
+      <w:r>
+        <w:rPr>
+          <w:b w:val="false"/>
+          <w:bCs w:val="false"/>
+          <w:sz w:val="28"/>
+          <w:szCs w:val="28"/>
+        </w:rPr>
+        <w:t>Bước 3: Tạo lớp test trong file test vừa tạo:</w:t>
+      </w:r>
+    </w:p>
+    <w:p>
+      <w:pPr>
+        <w:pStyle w:val="Normal"/>
+        <w:bidi w:val="0"/>
+        <w:spacing w:lineRule="auto" w:line="360"/>
+        <w:jc w:val="left"/>
+        <w:rPr>
+          <w:b/>
+          <w:b/>
+          <w:bCs/>
+        </w:rPr>
+      </w:pPr>
+      <w:r>
+        <w:rPr>
+          <w:b w:val="false"/>
+          <w:bCs w:val="false"/>
+          <w:sz w:val="28"/>
+          <w:szCs w:val="28"/>
+        </w:rPr>
+        <w:t>- Lớp test kết thừa TestCase từ unittest</w:t>
+      </w:r>
+    </w:p>
+    <w:p>
+      <w:pPr>
+        <w:pStyle w:val="Normal"/>
+        <w:bidi w:val="0"/>
+        <w:spacing w:lineRule="auto" w:line="360"/>
+        <w:jc w:val="left"/>
+        <w:rPr>
+          <w:b/>
+          <w:b/>
+          <w:bCs/>
+        </w:rPr>
+      </w:pPr>
+      <w:r>
+        <w:rPr>
+          <w:b w:val="false"/>
+          <w:bCs w:val="false"/>
+          <w:sz w:val="28"/>
+          <w:szCs w:val="28"/>
+        </w:rPr>
+        <w:t>- Lớp test gồm các phương thức kiểm tra việc tạo phân số, phép cộng, trừ, nhân, chia, rút gọn.</w:t>
+      </w:r>
+    </w:p>
+    <w:p>
+      <w:pPr>
+        <w:pStyle w:val="Normal"/>
+        <w:bidi w:val="0"/>
+        <w:spacing w:lineRule="auto" w:line="360"/>
+        <w:jc w:val="left"/>
+        <w:rPr>
+          <w:b/>
+          <w:b/>
+          <w:bCs/>
+        </w:rPr>
+      </w:pPr>
+      <w:r>
+        <w:rPr>
+          <w:b w:val="false"/>
+          <w:bCs w:val="false"/>
+          <w:sz w:val="28"/>
+          <w:szCs w:val="28"/>
+        </w:rPr>
+        <w:drawing>
+          <wp:inline distT="0" distB="0" distL="0" distR="0">
+            <wp:extent cx="6332220" cy="4521200"/>
+            <wp:effectExtent l="0" t="0" r="0" b="0"/>
+            <wp:docPr id="3" name="Image3" descr=""/>
+            <wp:cNvGraphicFramePr>
+              <a:graphicFrameLocks xmlns:a="http://schemas.openxmlformats.org/drawingml/2006/main" noChangeAspect="1"/>
+            </wp:cNvGraphicFramePr>
+            <a:graphic xmlns:a="http://schemas.openxmlformats.org/drawingml/2006/main">
+              <a:graphicData uri="http://schemas.openxmlformats.org/drawingml/2006/picture">
+                <pic:pic xmlns:pic="http://schemas.openxmlformats.org/drawingml/2006/picture">
+                  <pic:nvPicPr>
+                    <pic:cNvPr id="3" name="Image3" descr=""/>
+                    <pic:cNvPicPr>
+                      <a:picLocks noChangeAspect="1" noChangeArrowheads="1"/>
+                    </pic:cNvPicPr>
+                  </pic:nvPicPr>
+                  <pic:blipFill>
+                    <a:blip r:embed="rId4"/>
+                    <a:stretch>
+                      <a:fillRect/>
+                    </a:stretch>
+                  </pic:blipFill>
+                  <pic:spPr bwMode="auto">
+                    <a:xfrm>
+                      <a:off x="0" y="0"/>
+                      <a:ext cx="6332220" cy="4521200"/>
+                    </a:xfrm>
+                    <a:prstGeom prst="rect">
+                      <a:avLst/>
+                    </a:prstGeom>
+                  </pic:spPr>
+                </pic:pic>
+              </a:graphicData>
+            </a:graphic>
+          </wp:inline>
+        </w:drawing>
+      </w:r>
+    </w:p>
+    <w:p>
+      <w:pPr>
+        <w:pStyle w:val="Normal"/>
+        <w:bidi w:val="0"/>
+        <w:spacing w:lineRule="auto" w:line="360"/>
+        <w:jc w:val="left"/>
+        <w:rPr>
+          <w:b/>
+          <w:b/>
+          <w:bCs/>
+        </w:rPr>
+      </w:pPr>
+      <w:r>
+        <w:rPr>
+          <w:b w:val="false"/>
+          <w:bCs w:val="false"/>
+          <w:sz w:val="28"/>
+          <w:szCs w:val="28"/>
+        </w:rPr>
+        <w:t>*Lưu ý: những phương thức dùng để test bắt buộc phải có tiền tố test_ theo quy định của unittest.</w:t>
+      </w:r>
+    </w:p>
+    <w:p>
+      <w:pPr>
+        <w:pStyle w:val="Normal"/>
+        <w:bidi w:val="0"/>
+        <w:spacing w:lineRule="auto" w:line="360"/>
+        <w:jc w:val="left"/>
+        <w:rPr>
+          <w:b/>
+          <w:b/>
+          <w:bCs/>
+        </w:rPr>
+      </w:pPr>
+      <w:r>
+        <w:rPr>
+          <w:b w:val="false"/>
+          <w:bCs w:val="false"/>
+          <w:sz w:val="28"/>
+          <w:szCs w:val="28"/>
+        </w:rPr>
+        <w:t>*Giải thích: trong bài này, nhóm sử dụng hai loại test thông dụng: kiểm tra bằng và kiểm tra lỗi sẽ xảy ra nếu như phân số có mẫu là 0.</w:t>
+      </w:r>
+    </w:p>
+    <w:p>
+      <w:pPr>
+        <w:pStyle w:val="Normal"/>
+        <w:bidi w:val="0"/>
+        <w:spacing w:lineRule="auto" w:line="360"/>
+        <w:jc w:val="left"/>
+        <w:rPr>
+          <w:b/>
+          <w:b/>
+          <w:bCs/>
+        </w:rPr>
+      </w:pPr>
+      <w:r>
+        <w:rPr>
+          <w:b w:val="false"/>
+          <w:bCs w:val="false"/>
+          <w:sz w:val="28"/>
+          <w:szCs w:val="28"/>
+        </w:rPr>
+        <w:t>- Để kiểm tra bằng ta sử dụng assertEqual(object_1, object_2).</w:t>
+      </w:r>
+    </w:p>
+    <w:p>
+      <w:pPr>
+        <w:pStyle w:val="Normal"/>
+        <w:bidi w:val="0"/>
+        <w:spacing w:lineRule="auto" w:line="360"/>
+        <w:jc w:val="left"/>
+        <w:rPr>
+          <w:b/>
+          <w:b/>
+          <w:bCs/>
+        </w:rPr>
+      </w:pPr>
+      <w:r>
+        <w:rPr>
+          <w:b w:val="false"/>
+          <w:bCs w:val="false"/>
+          <w:sz w:val="28"/>
+          <w:szCs w:val="28"/>
+        </w:rPr>
+        <w:t>- Để kiểm tra lỗi (raises Error) ta sử dụng assertRaises(error_type, name_of_function, args).</w:t>
+      </w:r>
+    </w:p>
+    <w:p>
+      <w:pPr>
+        <w:pStyle w:val="Normal"/>
+        <w:bidi w:val="0"/>
+        <w:spacing w:lineRule="auto" w:line="360"/>
+        <w:jc w:val="left"/>
+        <w:rPr>
+          <w:b w:val="false"/>
+          <w:b w:val="false"/>
+          <w:bCs w:val="false"/>
+          <w:sz w:val="28"/>
+          <w:szCs w:val="28"/>
+        </w:rPr>
+      </w:pPr>
+      <w:r>
+        <w:rPr>
+          <w:b/>
+          <w:bCs/>
+        </w:rPr>
+      </w:r>
+      <w:r>
+        <w:br w:type="page"/>
+      </w:r>
+    </w:p>
+    <w:p>
+      <w:pPr>
+        <w:pStyle w:val="Normal"/>
+        <w:bidi w:val="0"/>
+        <w:spacing w:lineRule="auto" w:line="360"/>
+        <w:jc w:val="left"/>
+        <w:rPr>
+          <w:b/>
+          <w:b/>
+          <w:bCs/>
+        </w:rPr>
+      </w:pPr>
+      <w:r>
+        <w:rPr>
+          <w:b w:val="false"/>
+          <w:bCs w:val="false"/>
+          <w:sz w:val="28"/>
+          <w:szCs w:val="28"/>
+        </w:rPr>
+        <w:t>Bước 4: Chạy test ở hàm main.</w:t>
+      </w:r>
+      <w:r>
+        <w:rPr>
+          <w:b w:val="false"/>
+          <w:bCs w:val="false"/>
+          <w:sz w:val="28"/>
+          <w:szCs w:val="28"/>
+        </w:rPr>
+        <w:drawing>
+          <wp:inline distT="0" distB="0" distL="0" distR="0">
+            <wp:extent cx="6332220" cy="713105"/>
+            <wp:effectExtent l="0" t="0" r="0" b="0"/>
+            <wp:docPr id="4" name="Image4" descr=""/>
+            <wp:cNvGraphicFramePr>
+              <a:graphicFrameLocks xmlns:a="http://schemas.openxmlformats.org/drawingml/2006/main" noChangeAspect="1"/>
+            </wp:cNvGraphicFramePr>
+            <a:graphic xmlns:a="http://schemas.openxmlformats.org/drawingml/2006/main">
+              <a:graphicData uri="http://schemas.openxmlformats.org/drawingml/2006/picture">
+                <pic:pic xmlns:pic="http://schemas.openxmlformats.org/drawingml/2006/picture">
+                  <pic:nvPicPr>
+                    <pic:cNvPr id="4" name="Image4" descr=""/>
+                    <pic:cNvPicPr>
+                      <a:picLocks noChangeAspect="1" noChangeArrowheads="1"/>
+                    </pic:cNvPicPr>
+                  </pic:nvPicPr>
+                  <pic:blipFill>
+                    <a:blip r:embed="rId5"/>
+                    <a:stretch>
+                      <a:fillRect/>
+                    </a:stretch>
+                  </pic:blipFill>
+                  <pic:spPr bwMode="auto">
+                    <a:xfrm>
+                      <a:off x="0" y="0"/>
+                      <a:ext cx="6332220" cy="713105"/>
+                    </a:xfrm>
+                    <a:prstGeom prst="rect">
+                      <a:avLst/>
+                    </a:prstGeom>
+                  </pic:spPr>
+                </pic:pic>
+              </a:graphicData>
+            </a:graphic>
+          </wp:inline>
+        </w:drawing>
       </w:r>
     </w:p>
     <w:sectPr>
@@ -576,6 +1250,7 @@
       <w:pgNumType w:fmt="decimal"/>
       <w:formProt w:val="false"/>
       <w:textDirection w:val="lrTb"/>
+      <w:docGrid w:type="default" w:linePitch="100" w:charSpace="0"/>
     </w:sectPr>
   </w:body>
 </w:document>
@@ -595,7 +1270,6 @@
     </w:rPrDefault>
     <w:pPrDefault>
       <w:pPr>
-        <w:widowControl/>
         <w:suppressAutoHyphens w:val="true"/>
       </w:pPr>
     </w:pPrDefault>
@@ -605,7 +1279,10 @@
     <w:qFormat/>
     <w:pPr>
       <w:widowControl/>
+      <w:suppressAutoHyphens w:val="true"/>
       <w:bidi w:val="0"/>
+      <w:spacing w:before="0" w:after="0"/>
+      <w:jc w:val="left"/>
     </w:pPr>
     <w:rPr>
       <w:rFonts w:ascii="Liberation Serif" w:hAnsi="Liberation Serif" w:eastAsia="NSimSun" w:cs="Arial"/>

</xml_diff>